<commit_message>
go on with the redaction
</commit_message>
<xml_diff>
--- a/Notes/Chapters/01 Introduction.docx
+++ b/Notes/Chapters/01 Introduction.docx
@@ -24,6 +24,38 @@
         <w:pStyle w:val="NoSpacing"/>
         <w:jc w:val="both"/>
       </w:pPr>
+    </w:p>
+    <w:p>
+      <w:pPr>
+        <w:pStyle w:val="NoSpacing"/>
+      </w:pPr>
+      <w:r>
+        <w:t>This book is meant to be a starting point for people new to Git to learn it as quickly and easily as possible.</w:t>
+      </w:r>
+      <w:r>
+        <w:t xml:space="preserve"> </w:t>
+      </w:r>
+      <w:r>
+        <w:t>This book will start out by introducing you to the way Git stores data, to give you the context for why it is different than other VCS tools.</w:t>
+      </w:r>
+    </w:p>
+    <w:p>
+      <w:pPr>
+        <w:pStyle w:val="NoSpacing"/>
+        <w:jc w:val="both"/>
+      </w:pPr>
+    </w:p>
+    <w:p>
+      <w:pPr>
+        <w:pStyle w:val="NoSpacing"/>
+        <w:jc w:val="both"/>
+      </w:pPr>
+    </w:p>
+    <w:p>
+      <w:pPr>
+        <w:pStyle w:val="NoSpacing"/>
+        <w:jc w:val="both"/>
+      </w:pPr>
       <w:r>
         <w:t>I</w:t>
       </w:r>
@@ -465,6 +497,33 @@
           <w:lang w:val="en-US" w:eastAsia="fr-FR"/>
         </w:rPr>
         <w:instrText xml:space="preserve"> INCLUDEPICTURE "http://rypress.com/tutorials/git/media/0-1.png" \* MERGEFORMATINET </w:instrText>
+      </w:r>
+      <w:r>
+        <w:rPr>
+          <w:rFonts w:ascii="Times New Roman" w:eastAsia="Times New Roman" w:hAnsi="Times New Roman"/>
+          <w:sz w:val="24"/>
+          <w:szCs w:val="24"/>
+          <w:lang w:eastAsia="fr-FR"/>
+        </w:rPr>
+        <w:fldChar w:fldCharType="separate"/>
+      </w:r>
+      <w:r>
+        <w:rPr>
+          <w:rFonts w:ascii="Times New Roman" w:eastAsia="Times New Roman" w:hAnsi="Times New Roman"/>
+          <w:sz w:val="24"/>
+          <w:szCs w:val="24"/>
+          <w:lang w:eastAsia="fr-FR"/>
+        </w:rPr>
+        <w:fldChar w:fldCharType="begin"/>
+      </w:r>
+      <w:r>
+        <w:rPr>
+          <w:rFonts w:ascii="Times New Roman" w:eastAsia="Times New Roman" w:hAnsi="Times New Roman"/>
+          <w:sz w:val="24"/>
+          <w:szCs w:val="24"/>
+          <w:lang w:eastAsia="fr-FR"/>
+        </w:rPr>
+        <w:instrText xml:space="preserve"> INCLUDEPICTURE  "http://rypress.com/tutorials/git/media/0-1.png" \* MERGEFORMATINET </w:instrText>
       </w:r>
       <w:r>
         <w:rPr>
@@ -606,6 +665,15 @@
         </w:rPr>
         <w:fldChar w:fldCharType="end"/>
       </w:r>
+      <w:r>
+        <w:rPr>
+          <w:rFonts w:ascii="Times New Roman" w:eastAsia="Times New Roman" w:hAnsi="Times New Roman"/>
+          <w:sz w:val="24"/>
+          <w:szCs w:val="24"/>
+          <w:lang w:eastAsia="fr-FR"/>
+        </w:rPr>
+        <w:fldChar w:fldCharType="end"/>
+      </w:r>
     </w:p>
     <w:p>
       <w:pPr>
@@ -674,6 +742,33 @@
           <w:lang w:val="en-US" w:eastAsia="fr-FR"/>
         </w:rPr>
         <w:instrText xml:space="preserve"> INCLUDEPICTURE "http://rypress.com/tutorials/git/media/0-2.png" \* MERGEFORMATINET </w:instrText>
+      </w:r>
+      <w:r>
+        <w:rPr>
+          <w:rFonts w:ascii="Times New Roman" w:eastAsia="Times New Roman" w:hAnsi="Times New Roman"/>
+          <w:sz w:val="24"/>
+          <w:szCs w:val="24"/>
+          <w:lang w:eastAsia="fr-FR"/>
+        </w:rPr>
+        <w:fldChar w:fldCharType="separate"/>
+      </w:r>
+      <w:r>
+        <w:rPr>
+          <w:rFonts w:ascii="Times New Roman" w:eastAsia="Times New Roman" w:hAnsi="Times New Roman"/>
+          <w:sz w:val="24"/>
+          <w:szCs w:val="24"/>
+          <w:lang w:eastAsia="fr-FR"/>
+        </w:rPr>
+        <w:fldChar w:fldCharType="begin"/>
+      </w:r>
+      <w:r>
+        <w:rPr>
+          <w:rFonts w:ascii="Times New Roman" w:eastAsia="Times New Roman" w:hAnsi="Times New Roman"/>
+          <w:sz w:val="24"/>
+          <w:szCs w:val="24"/>
+          <w:lang w:eastAsia="fr-FR"/>
+        </w:rPr>
+        <w:instrText xml:space="preserve"> INCLUDEPICTURE  "http://rypress.com/tutorials/git/media/0-2.png" \* MERGEFORMATINET </w:instrText>
       </w:r>
       <w:r>
         <w:rPr>
@@ -796,6 +891,15 @@
         </w:rPr>
         <w:fldChar w:fldCharType="end"/>
       </w:r>
+      <w:r>
+        <w:rPr>
+          <w:rFonts w:ascii="Times New Roman" w:eastAsia="Times New Roman" w:hAnsi="Times New Roman"/>
+          <w:sz w:val="24"/>
+          <w:szCs w:val="24"/>
+          <w:lang w:eastAsia="fr-FR"/>
+        </w:rPr>
+        <w:fldChar w:fldCharType="end"/>
+      </w:r>
     </w:p>
     <w:p>
       <w:pPr>
@@ -930,6 +1034,33 @@
           <w:lang w:val="en-US" w:eastAsia="fr-FR"/>
         </w:rPr>
         <w:instrText xml:space="preserve"> INCLUDEPICTURE "http://rypress.com/tutorials/git/media/0-3.png" \* MERGEFORMATINET </w:instrText>
+      </w:r>
+      <w:r>
+        <w:rPr>
+          <w:rFonts w:ascii="Times New Roman" w:eastAsia="Times New Roman" w:hAnsi="Times New Roman"/>
+          <w:sz w:val="24"/>
+          <w:szCs w:val="24"/>
+          <w:lang w:eastAsia="fr-FR"/>
+        </w:rPr>
+        <w:fldChar w:fldCharType="separate"/>
+      </w:r>
+      <w:r>
+        <w:rPr>
+          <w:rFonts w:ascii="Times New Roman" w:eastAsia="Times New Roman" w:hAnsi="Times New Roman"/>
+          <w:sz w:val="24"/>
+          <w:szCs w:val="24"/>
+          <w:lang w:eastAsia="fr-FR"/>
+        </w:rPr>
+        <w:fldChar w:fldCharType="begin"/>
+      </w:r>
+      <w:r>
+        <w:rPr>
+          <w:rFonts w:ascii="Times New Roman" w:eastAsia="Times New Roman" w:hAnsi="Times New Roman"/>
+          <w:sz w:val="24"/>
+          <w:szCs w:val="24"/>
+          <w:lang w:eastAsia="fr-FR"/>
+        </w:rPr>
+        <w:instrText xml:space="preserve"> INCLUDEPICTURE  "http://rypress.com/tutorials/git/media/0-3.png" \* MERGEFORMATINET </w:instrText>
       </w:r>
       <w:r>
         <w:rPr>
@@ -1052,6 +1183,15 @@
         </w:rPr>
         <w:fldChar w:fldCharType="end"/>
       </w:r>
+      <w:r>
+        <w:rPr>
+          <w:rFonts w:ascii="Times New Roman" w:eastAsia="Times New Roman" w:hAnsi="Times New Roman"/>
+          <w:sz w:val="24"/>
+          <w:szCs w:val="24"/>
+          <w:lang w:eastAsia="fr-FR"/>
+        </w:rPr>
+        <w:fldChar w:fldCharType="end"/>
+      </w:r>
     </w:p>
     <w:p>
       <w:pPr>
@@ -1130,6 +1270,33 @@
           <w:lang w:eastAsia="fr-FR"/>
         </w:rPr>
         <w:instrText xml:space="preserve"> INCLUDEPICTURE "http://rypress.com/tutorials/git/media/0-4.png" \* MERGEFORMATINET </w:instrText>
+      </w:r>
+      <w:r>
+        <w:rPr>
+          <w:rFonts w:ascii="Times New Roman" w:eastAsia="Times New Roman" w:hAnsi="Times New Roman"/>
+          <w:sz w:val="24"/>
+          <w:szCs w:val="24"/>
+          <w:lang w:eastAsia="fr-FR"/>
+        </w:rPr>
+        <w:fldChar w:fldCharType="separate"/>
+      </w:r>
+      <w:r>
+        <w:rPr>
+          <w:rFonts w:ascii="Times New Roman" w:eastAsia="Times New Roman" w:hAnsi="Times New Roman"/>
+          <w:sz w:val="24"/>
+          <w:szCs w:val="24"/>
+          <w:lang w:eastAsia="fr-FR"/>
+        </w:rPr>
+        <w:fldChar w:fldCharType="begin"/>
+      </w:r>
+      <w:r>
+        <w:rPr>
+          <w:rFonts w:ascii="Times New Roman" w:eastAsia="Times New Roman" w:hAnsi="Times New Roman"/>
+          <w:sz w:val="24"/>
+          <w:szCs w:val="24"/>
+          <w:lang w:eastAsia="fr-FR"/>
+        </w:rPr>
+        <w:instrText xml:space="preserve"> INCLUDEPICTURE  "http://rypress.com/tutorials/git/media/0-4.png" \* MERGEFORMATINET </w:instrText>
       </w:r>
       <w:r>
         <w:rPr>
@@ -1252,6 +1419,15 @@
         </w:rPr>
         <w:fldChar w:fldCharType="end"/>
       </w:r>
+      <w:r>
+        <w:rPr>
+          <w:rFonts w:ascii="Times New Roman" w:eastAsia="Times New Roman" w:hAnsi="Times New Roman"/>
+          <w:sz w:val="24"/>
+          <w:szCs w:val="24"/>
+          <w:lang w:eastAsia="fr-FR"/>
+        </w:rPr>
+        <w:fldChar w:fldCharType="end"/>
+      </w:r>
     </w:p>
     <w:p>
       <w:pPr>
@@ -1658,6 +1834,7 @@
         <w:rPr>
           <w:rStyle w:val="Hyperlink"/>
           <w:noProof/>
+          <w:lang w:val="fr-FR"/>
         </w:rPr>
         <w:drawing>
           <wp:inline distT="0" distB="0" distL="0" distR="0" wp14:anchorId="15DCAFAD" wp14:editId="4E4C339F">
@@ -1750,6 +1927,7 @@
         <w:rPr>
           <w:rStyle w:val="Hyperlink"/>
           <w:noProof/>
+          <w:lang w:val="fr-FR"/>
         </w:rPr>
         <w:drawing>
           <wp:inline distT="0" distB="0" distL="0" distR="0" wp14:anchorId="6B5D4AF6" wp14:editId="7511A6EA">
@@ -2111,6 +2289,11 @@
       <w:r>
         <w:t>Unlike centralized version control systems, Git branches are cheap and easy to merge. Feature branches provide an isolated environment for every change to your codebase. This ensures that the master branch always contains production-quality code.</w:t>
       </w:r>
+    </w:p>
+    <w:p>
+      <w:pPr>
+        <w:pStyle w:val="NoSpacing"/>
+      </w:pPr>
     </w:p>
     <w:p>
       <w:pPr>
@@ -3649,6 +3832,22 @@
       <w:iCs/>
     </w:rPr>
   </w:style>
+  <w:style w:type="paragraph" w:styleId="NormalWeb">
+    <w:name w:val="Normal (Web)"/>
+    <w:basedOn w:val="Normal"/>
+    <w:uiPriority w:val="99"/>
+    <w:unhideWhenUsed/>
+    <w:rsid w:val="000416C0"/>
+    <w:pPr>
+      <w:spacing w:before="100" w:beforeAutospacing="1" w:after="100" w:afterAutospacing="1" w:line="240" w:lineRule="auto"/>
+    </w:pPr>
+    <w:rPr>
+      <w:rFonts w:ascii="Times New Roman" w:eastAsia="Times New Roman" w:hAnsi="Times New Roman"/>
+      <w:sz w:val="24"/>
+      <w:szCs w:val="24"/>
+      <w:lang w:eastAsia="fr-FR"/>
+    </w:rPr>
+  </w:style>
 </w:styles>
 </file>
 

</xml_diff>